<commit_message>
Progressão trabalo de BD
</commit_message>
<xml_diff>
--- a/4º Semestre/Banco de Dados/Seminário/Seminário - Parte I/Passo 1º.docx
+++ b/4º Semestre/Banco de Dados/Seminário/Seminário - Parte I/Passo 1º.docx
@@ -55,7 +55,24 @@
     </w:p>
     <w:p>
       <w:r>
-        <w:t>{Código, Título, Estilo Ano de Criação e Descrição}</w:t>
+        <w:t>{</w:t>
+      </w:r>
+      <w:r>
+        <w:rPr>
+          <w:u w:val="single"/>
+        </w:rPr>
+        <w:t>Código</w:t>
+      </w:r>
+      <w:r>
+        <w:t>, Título, Estilo</w:t>
+      </w:r>
+      <w:r>
+        <w:t>,</w:t>
+      </w:r>
+      <w:bookmarkStart w:id="0" w:name="_GoBack"/>
+      <w:bookmarkEnd w:id="0"/>
+      <w:r>
+        <w:t xml:space="preserve"> Ano de Criação e Descrição}</w:t>
       </w:r>
     </w:p>
     <w:p/>
@@ -78,10 +95,40 @@
     <w:p/>
     <w:p>
       <w:r>
-        <w:t>OBJETO ESCULTURA</w:t>
-      </w:r>
-      <w:r>
-        <w:t xml:space="preserve"> ESTÁTUA</w:t>
+        <w:t>OBJETO ESCULTURA ESTÁTUA</w:t>
+      </w:r>
+    </w:p>
+    <w:p>
+      <w:r>
+        <w:t>{Nome do Homenageado}</w:t>
+      </w:r>
+    </w:p>
+    <w:p/>
+    <w:p>
+      <w:r>
+        <w:t>OBJETO PINTURAS</w:t>
+      </w:r>
+    </w:p>
+    <w:p>
+      <w:r>
+        <w:t>{Dimensões e Tipo Moldura}</w:t>
+      </w:r>
+    </w:p>
+    <w:p/>
+    <w:p>
+      <w:r>
+        <w:t>OBJETO OUTROS</w:t>
+      </w:r>
+    </w:p>
+    <w:p>
+      <w:r>
+        <w:t>{Descrição}</w:t>
+      </w:r>
+    </w:p>
+    <w:p/>
+    <w:p>
+      <w:r>
+        <w:t>COLEÇÃO</w:t>
       </w:r>
     </w:p>
     <w:p>
@@ -89,40 +136,19 @@
         <w:t>{</w:t>
       </w:r>
       <w:r>
-        <w:t>Nome do Homenageado</w:t>
-      </w:r>
-      <w:r>
-        <w:t>}</w:t>
-      </w:r>
-    </w:p>
-    <w:p/>
-    <w:p>
-      <w:r>
-        <w:t>OBJETO PINTURAS</w:t>
-      </w:r>
-    </w:p>
-    <w:p>
-      <w:r>
-        <w:t>{Dimensões e Tipo Moldura}</w:t>
-      </w:r>
-    </w:p>
-    <w:p/>
-    <w:p>
-      <w:r>
-        <w:t>ACERVO</w:t>
-      </w:r>
-    </w:p>
-    <w:p/>
-    <w:p>
-      <w:r>
-        <w:t>COLEÇÃO</w:t>
-      </w:r>
-    </w:p>
-    <w:p>
-      <w:r>
-        <w:t>{Nome, Descrição, Responsável e Telefone}</w:t>
-      </w:r>
-    </w:p>
+        <w:rPr>
+          <w:u w:val="single"/>
+        </w:rPr>
+        <w:t>Nome</w:t>
+      </w:r>
+      <w:r>
+        <w:t>, Descrição, Responsável e Telefone}</w:t>
+      </w:r>
+    </w:p>
+    <w:p/>
+    <w:p/>
+    <w:p/>
+    <w:p/>
     <w:p/>
     <w:p>
       <w:pPr>
@@ -130,15 +156,220 @@
           <w:b/>
         </w:rPr>
       </w:pPr>
-      <w:bookmarkStart w:id="0" w:name="_GoBack"/>
       <w:r>
         <w:rPr>
           <w:b/>
         </w:rPr>
+        <w:lastRenderedPageBreak/>
         <w:t>RELACIONAMENTOS:</w:t>
       </w:r>
-      <w:bookmarkEnd w:id="0"/>
-    </w:p>
+    </w:p>
+    <w:p>
+      <w:pPr>
+        <w:rPr>
+          <w:b/>
+        </w:rPr>
+      </w:pPr>
+    </w:p>
+    <w:p>
+      <w:r>
+        <w:t>EXPOSIÇÃO</w:t>
+      </w:r>
+    </w:p>
+    <w:p>
+      <w:r>
+        <w:t>Entidades:</w:t>
+      </w:r>
+    </w:p>
+    <w:p>
+      <w:r>
+        <w:t>Cardinalidade:</w:t>
+      </w:r>
+    </w:p>
+    <w:p>
+      <w:r>
+        <w:t>Participação:</w:t>
+      </w:r>
+    </w:p>
+    <w:p>
+      <w:r>
+        <w:t>Participação:</w:t>
+      </w:r>
+    </w:p>
+    <w:p>
+      <w:r>
+        <w:t xml:space="preserve">Atributo: </w:t>
+      </w:r>
+      <w:r>
+        <w:rPr>
+          <w:u w:val="single"/>
+        </w:rPr>
+        <w:t>Nome</w:t>
+      </w:r>
+      <w:r>
+        <w:t xml:space="preserve">, </w:t>
+      </w:r>
+      <w:proofErr w:type="spellStart"/>
+      <w:r>
+        <w:t>DataInicial</w:t>
+      </w:r>
+      <w:proofErr w:type="spellEnd"/>
+      <w:r>
+        <w:t xml:space="preserve"> e </w:t>
+      </w:r>
+      <w:proofErr w:type="spellStart"/>
+      <w:r>
+        <w:t>DataFinal</w:t>
+      </w:r>
+      <w:proofErr w:type="spellEnd"/>
+    </w:p>
+    <w:p/>
+    <w:p>
+      <w:r>
+        <w:t>ACERVO PERMANENTE</w:t>
+      </w:r>
+    </w:p>
+    <w:p>
+      <w:r>
+        <w:t>Entidades:</w:t>
+      </w:r>
+    </w:p>
+    <w:p>
+      <w:r>
+        <w:t>Cardinalidade:</w:t>
+      </w:r>
+    </w:p>
+    <w:p>
+      <w:r>
+        <w:t>Participação:</w:t>
+      </w:r>
+    </w:p>
+    <w:p>
+      <w:r>
+        <w:t>Participação:</w:t>
+      </w:r>
+    </w:p>
+    <w:p>
+      <w:r>
+        <w:t xml:space="preserve">Atributo: </w:t>
+      </w:r>
+      <w:proofErr w:type="spellStart"/>
+      <w:r>
+        <w:t>DataAquisição</w:t>
+      </w:r>
+      <w:proofErr w:type="spellEnd"/>
+      <w:r>
+        <w:t xml:space="preserve">, Custo, </w:t>
+      </w:r>
+      <w:proofErr w:type="spellStart"/>
+      <w:r>
+        <w:t>FonteVend</w:t>
+      </w:r>
+      <w:r>
+        <w:t>a</w:t>
+      </w:r>
+      <w:proofErr w:type="spellEnd"/>
+      <w:r>
+        <w:t xml:space="preserve"> e </w:t>
+      </w:r>
+      <w:proofErr w:type="spellStart"/>
+      <w:r>
+        <w:t>EstadoExposição</w:t>
+      </w:r>
+      <w:proofErr w:type="spellEnd"/>
+    </w:p>
+    <w:p>
+      <w:pPr>
+        <w:rPr>
+          <w:u w:val="single"/>
+        </w:rPr>
+      </w:pPr>
+    </w:p>
+    <w:p>
+      <w:r>
+        <w:t>ACERVO EMPRESTADO</w:t>
+      </w:r>
+    </w:p>
+    <w:p>
+      <w:r>
+        <w:t>Entidades:</w:t>
+      </w:r>
+    </w:p>
+    <w:p>
+      <w:r>
+        <w:t>Cardinalidade:</w:t>
+      </w:r>
+    </w:p>
+    <w:p>
+      <w:r>
+        <w:t>Participação:</w:t>
+      </w:r>
+    </w:p>
+    <w:p>
+      <w:r>
+        <w:t>Participação:</w:t>
+      </w:r>
+    </w:p>
+    <w:p>
+      <w:r>
+        <w:t xml:space="preserve">Atributo: </w:t>
+      </w:r>
+      <w:proofErr w:type="spellStart"/>
+      <w:r>
+        <w:t>DataEmpréstimo</w:t>
+      </w:r>
+      <w:proofErr w:type="spellEnd"/>
+      <w:r>
+        <w:t xml:space="preserve">, </w:t>
+      </w:r>
+      <w:proofErr w:type="spellStart"/>
+      <w:r>
+        <w:t>DataDevolução</w:t>
+      </w:r>
+      <w:proofErr w:type="spellEnd"/>
+      <w:r>
+        <w:t xml:space="preserve"> e </w:t>
+      </w:r>
+      <w:proofErr w:type="spellStart"/>
+      <w:r>
+        <w:t>NomeColeção</w:t>
+      </w:r>
+      <w:proofErr w:type="spellEnd"/>
+    </w:p>
+    <w:p/>
+    <w:p>
+      <w:r>
+        <w:t>CRIAÇÃO</w:t>
+      </w:r>
+    </w:p>
+    <w:p>
+      <w:r>
+        <w:t>Entidades:</w:t>
+      </w:r>
+    </w:p>
+    <w:p>
+      <w:r>
+        <w:t>Cardinalidade:</w:t>
+      </w:r>
+    </w:p>
+    <w:p>
+      <w:r>
+        <w:t>Participação:</w:t>
+      </w:r>
+    </w:p>
+    <w:p>
+      <w:r>
+        <w:t>Participação:</w:t>
+      </w:r>
+    </w:p>
+    <w:p>
+      <w:r>
+        <w:t xml:space="preserve">Atributo: </w:t>
+      </w:r>
+    </w:p>
+    <w:p/>
+    <w:p/>
+    <w:p/>
     <w:sectPr>
       <w:pgSz w:w="11906" w:h="16838"/>
       <w:pgMar w:top="1417" w:right="1701" w:bottom="1417" w:left="1701" w:header="708" w:footer="708" w:gutter="0"/>

</xml_diff>